<commit_message>
Tuesday end of day
</commit_message>
<xml_diff>
--- a/_site/slides/week01/lab.docx
+++ b/_site/slides/week01/lab.docx
@@ -1114,11 +1114,7 @@
     <w:bookmarkEnd w:id="41"/>
     <w:bookmarkEnd w:id="42"/>
     <w:bookmarkEnd w:id="43"/>
-    <w:sectPr>
-      <w:pgSz w:h="15840" w:w="12240"/>
-      <w:pgMar w:bottom="1440" w:footer="720" w:gutter="0" w:header="720" w:left="1440" w:right="1440" w:top="1440"/>
-      <w:cols w:space="720"/>
-    </w:sectPr>
+    <w:sectPr/>
   </w:body>
 </w:document>
 </file>
@@ -1147,296 +1143,7 @@
 </file>
 
 <file path=word/numbering.xml><?xml version="1.0" encoding="utf-8"?>
-<w:numbering xmlns:aink="http://schemas.microsoft.com/office/drawing/2016/ink" xmlns:am3d="http://schemas.microsoft.com/office/drawing/2017/model3d" xmlns:cx="http://schemas.microsoft.com/office/drawing/2014/chartex" xmlns:cx1="http://schemas.microsoft.com/office/drawing/2015/9/8/chartex" xmlns:cx2="http://schemas.microsoft.com/office/drawing/2015/10/21/chartex" xmlns:cx3="http://schemas.microsoft.com/office/drawing/2016/5/9/chartex" xmlns:cx4="http://schemas.microsoft.com/office/drawing/2016/5/10/chartex" xmlns:cx5="http://schemas.microsoft.com/office/drawing/2016/5/11/chartex" xmlns:cx6="http://schemas.microsoft.com/office/drawing/2016/5/12/chartex" xmlns:cx7="http://schemas.microsoft.com/office/drawing/2016/5/13/chartex" xmlns:cx8="http://schemas.microsoft.com/office/drawing/2016/5/14/chartex" xmlns:m="http://schemas.openxmlformats.org/officeDocument/2006/math" xmlns:mc="http://schemas.openxmlformats.org/markup-compatibility/2006" xmlns:o="urn:schemas-microsoft-com:office:office" xmlns:oel="http://schemas.microsoft.com/office/2019/extlst" xmlns:r="http://schemas.openxmlformats.org/officeDocument/2006/relationships" xmlns:v="urn:schemas-microsoft-com:vml" xmlns:w="http://schemas.openxmlformats.org/wordprocessingml/2006/main" xmlns:w10="urn:schemas-microsoft-com:office:word" xmlns:w14="http://schemas.microsoft.com/office/word/2010/wordml" xmlns:w15="http://schemas.microsoft.com/office/word/2012/wordml" xmlns:w16="http://schemas.microsoft.com/office/word/2018/wordml" xmlns:w16cex="http://schemas.microsoft.com/office/word/2018/wordml/cex" xmlns:w16cid="http://schemas.microsoft.com/office/word/2016/wordml/cid" xmlns:w16sdtdh="http://schemas.microsoft.com/office/word/2020/wordml/sdtdatahash" xmlns:w16se="http://schemas.microsoft.com/office/word/2015/wordml/symex" xmlns:wne="http://schemas.microsoft.com/office/word/2006/wordml" xmlns:wp="http://schemas.openxmlformats.org/drawingml/2006/wordprocessingDrawing" xmlns:wp14="http://schemas.microsoft.com/office/word/2010/wordprocessingDrawing" xmlns:wpc="http://schemas.microsoft.com/office/word/2010/wordprocessingCanvas" xmlns:wpg="http://schemas.microsoft.com/office/word/2010/wordprocessingGroup" xmlns:wpi="http://schemas.microsoft.com/office/word/2010/wordprocessingInk" xmlns:wps="http://schemas.microsoft.com/office/word/2010/wordprocessingShape" mc:Ignorable="w14 w15 w16se w16cid w16 w16cex w16sdtdh wp14">
-  <w:abstractNum w15:restartNumberingAfterBreak="0" w:abstractNumId="0">
-    <w:nsid w:val="FFFFFF7C"/>
-    <w:multiLevelType w:val="singleLevel"/>
-    <w:tmpl w:val="DF66E58A"/>
-    <w:lvl w:ilvl="0">
-      <w:start w:val="1"/>
-      <w:numFmt w:val="decimal"/>
-      <w:lvlText w:val="%1."/>
-      <w:lvlJc w:val="left"/>
-      <w:pPr>
-        <w:tabs>
-          <w:tab w:pos="1492" w:val="num"/>
-        </w:tabs>
-        <w:ind w:hanging="360" w:left="1492"/>
-      </w:pPr>
-    </w:lvl>
-  </w:abstractNum>
-  <w:abstractNum w15:restartNumberingAfterBreak="0" w:abstractNumId="1">
-    <w:nsid w:val="FFFFFF7D"/>
-    <w:multiLevelType w:val="singleLevel"/>
-    <w:tmpl w:val="5F98E458"/>
-    <w:lvl w:ilvl="0">
-      <w:start w:val="1"/>
-      <w:numFmt w:val="decimal"/>
-      <w:lvlText w:val="%1."/>
-      <w:lvlJc w:val="left"/>
-      <w:pPr>
-        <w:tabs>
-          <w:tab w:pos="1209" w:val="num"/>
-        </w:tabs>
-        <w:ind w:hanging="360" w:left="1209"/>
-      </w:pPr>
-    </w:lvl>
-  </w:abstractNum>
-  <w:abstractNum w15:restartNumberingAfterBreak="0" w:abstractNumId="2">
-    <w:nsid w:val="FFFFFF7E"/>
-    <w:multiLevelType w:val="singleLevel"/>
-    <w:tmpl w:val="B4026960"/>
-    <w:lvl w:ilvl="0">
-      <w:start w:val="1"/>
-      <w:numFmt w:val="decimal"/>
-      <w:lvlText w:val="%1."/>
-      <w:lvlJc w:val="left"/>
-      <w:pPr>
-        <w:tabs>
-          <w:tab w:pos="926" w:val="num"/>
-        </w:tabs>
-        <w:ind w:hanging="360" w:left="926"/>
-      </w:pPr>
-    </w:lvl>
-  </w:abstractNum>
-  <w:abstractNum w15:restartNumberingAfterBreak="0" w:abstractNumId="3">
-    <w:nsid w:val="FFFFFF7F"/>
-    <w:multiLevelType w:val="singleLevel"/>
-    <w:tmpl w:val="F4EA5DD0"/>
-    <w:lvl w:ilvl="0">
-      <w:start w:val="1"/>
-      <w:numFmt w:val="decimal"/>
-      <w:lvlText w:val="%1."/>
-      <w:lvlJc w:val="left"/>
-      <w:pPr>
-        <w:tabs>
-          <w:tab w:pos="643" w:val="num"/>
-        </w:tabs>
-        <w:ind w:hanging="360" w:left="643"/>
-      </w:pPr>
-    </w:lvl>
-  </w:abstractNum>
-  <w:abstractNum w15:restartNumberingAfterBreak="0" w:abstractNumId="4">
-    <w:nsid w:val="FFFFFF80"/>
-    <w:multiLevelType w:val="singleLevel"/>
-    <w:tmpl w:val="12906A7E"/>
-    <w:lvl w:ilvl="0">
-      <w:start w:val="1"/>
-      <w:numFmt w:val="bullet"/>
-      <w:lvlText w:val=""/>
-      <w:lvlJc w:val="left"/>
-      <w:pPr>
-        <w:tabs>
-          <w:tab w:pos="1492" w:val="num"/>
-        </w:tabs>
-        <w:ind w:hanging="360" w:left="1492"/>
-      </w:pPr>
-      <w:rPr>
-        <w:rFonts w:ascii="Symbol" w:cs="Symbol" w:hAnsi="Symbol" w:hint="default"/>
-      </w:rPr>
-    </w:lvl>
-  </w:abstractNum>
-  <w:abstractNum w15:restartNumberingAfterBreak="0" w:abstractNumId="5">
-    <w:nsid w:val="FFFFFF81"/>
-    <w:multiLevelType w:val="singleLevel"/>
-    <w:tmpl w:val="EBD6FBB4"/>
-    <w:lvl w:ilvl="0">
-      <w:start w:val="1"/>
-      <w:numFmt w:val="bullet"/>
-      <w:lvlText w:val=""/>
-      <w:lvlJc w:val="left"/>
-      <w:pPr>
-        <w:tabs>
-          <w:tab w:pos="1209" w:val="num"/>
-        </w:tabs>
-        <w:ind w:hanging="360" w:left="1209"/>
-      </w:pPr>
-      <w:rPr>
-        <w:rFonts w:ascii="Symbol" w:hAnsi="Symbol" w:hint="default"/>
-      </w:rPr>
-    </w:lvl>
-  </w:abstractNum>
-  <w:abstractNum w15:restartNumberingAfterBreak="0" w:abstractNumId="6">
-    <w:nsid w:val="FFFFFF82"/>
-    <w:multiLevelType w:val="singleLevel"/>
-    <w:tmpl w:val="F12A7248"/>
-    <w:lvl w:ilvl="0">
-      <w:start w:val="1"/>
-      <w:numFmt w:val="bullet"/>
-      <w:lvlText w:val=""/>
-      <w:lvlJc w:val="left"/>
-      <w:pPr>
-        <w:tabs>
-          <w:tab w:pos="926" w:val="num"/>
-        </w:tabs>
-        <w:ind w:hanging="360" w:left="926"/>
-      </w:pPr>
-      <w:rPr>
-        <w:rFonts w:ascii="Symbol" w:hAnsi="Symbol" w:hint="default"/>
-      </w:rPr>
-    </w:lvl>
-  </w:abstractNum>
-  <w:abstractNum w15:restartNumberingAfterBreak="0" w:abstractNumId="7">
-    <w:nsid w:val="FFFFFF83"/>
-    <w:multiLevelType w:val="singleLevel"/>
-    <w:tmpl w:val="A6082D06"/>
-    <w:lvl w:ilvl="0">
-      <w:start w:val="1"/>
-      <w:numFmt w:val="bullet"/>
-      <w:lvlText w:val=""/>
-      <w:lvlJc w:val="left"/>
-      <w:pPr>
-        <w:tabs>
-          <w:tab w:pos="643" w:val="num"/>
-        </w:tabs>
-        <w:ind w:hanging="360" w:left="643"/>
-      </w:pPr>
-      <w:rPr>
-        <w:rFonts w:ascii="Symbol" w:hAnsi="Symbol" w:hint="default"/>
-      </w:rPr>
-    </w:lvl>
-  </w:abstractNum>
-  <w:abstractNum w15:restartNumberingAfterBreak="0" w:abstractNumId="8">
-    <w:nsid w:val="FFFFFF88"/>
-    <w:multiLevelType w:val="singleLevel"/>
-    <w:tmpl w:val="7430E372"/>
-    <w:lvl w:ilvl="0">
-      <w:start w:val="1"/>
-      <w:numFmt w:val="decimal"/>
-      <w:lvlText w:val="%1."/>
-      <w:lvlJc w:val="left"/>
-      <w:pPr>
-        <w:tabs>
-          <w:tab w:pos="360" w:val="num"/>
-        </w:tabs>
-        <w:ind w:hanging="360" w:left="360"/>
-      </w:pPr>
-    </w:lvl>
-  </w:abstractNum>
-  <w:abstractNum w15:restartNumberingAfterBreak="0" w:abstractNumId="9">
-    <w:nsid w:val="FFFFFF89"/>
-    <w:multiLevelType w:val="singleLevel"/>
-    <w:tmpl w:val="A4AC0676"/>
-    <w:lvl w:ilvl="0">
-      <w:start w:val="1"/>
-      <w:numFmt w:val="bullet"/>
-      <w:lvlText w:val=""/>
-      <w:lvlJc w:val="left"/>
-      <w:pPr>
-        <w:tabs>
-          <w:tab w:pos="360" w:val="num"/>
-        </w:tabs>
-        <w:ind w:hanging="360" w:left="360"/>
-      </w:pPr>
-      <w:rPr>
-        <w:rFonts w:ascii="Symbol" w:hAnsi="Symbol" w:hint="default"/>
-      </w:rPr>
-    </w:lvl>
-  </w:abstractNum>
-  <w:abstractNum w15:restartNumberingAfterBreak="0" w:abstractNumId="10">
-    <w:nsid w:val="170CD2DE"/>
-    <w:multiLevelType w:val="multilevel"/>
-    <w:tmpl w:val="FC5E68C8"/>
-    <w:lvl w:ilvl="0">
-      <w:numFmt w:val="bullet"/>
-      <w:lvlText w:val=" "/>
-      <w:lvlJc w:val="left"/>
-      <w:pPr>
-        <w:tabs>
-          <w:tab w:pos="0" w:val="num"/>
-        </w:tabs>
-        <w:ind w:hanging="480" w:left="480"/>
-      </w:pPr>
-    </w:lvl>
-    <w:lvl w:ilvl="1">
-      <w:numFmt w:val="bullet"/>
-      <w:lvlText w:val=" "/>
-      <w:lvlJc w:val="left"/>
-      <w:pPr>
-        <w:tabs>
-          <w:tab w:pos="720" w:val="num"/>
-        </w:tabs>
-        <w:ind w:hanging="480" w:left="1200"/>
-      </w:pPr>
-    </w:lvl>
-    <w:lvl w:ilvl="2">
-      <w:numFmt w:val="bullet"/>
-      <w:lvlText w:val=" "/>
-      <w:lvlJc w:val="left"/>
-      <w:pPr>
-        <w:tabs>
-          <w:tab w:pos="1440" w:val="num"/>
-        </w:tabs>
-        <w:ind w:hanging="480" w:left="1920"/>
-      </w:pPr>
-    </w:lvl>
-    <w:lvl w:ilvl="3">
-      <w:numFmt w:val="bullet"/>
-      <w:lvlText w:val=" "/>
-      <w:lvlJc w:val="left"/>
-      <w:pPr>
-        <w:tabs>
-          <w:tab w:pos="2160" w:val="num"/>
-        </w:tabs>
-        <w:ind w:hanging="480" w:left="2640"/>
-      </w:pPr>
-    </w:lvl>
-    <w:lvl w:ilvl="4">
-      <w:numFmt w:val="bullet"/>
-      <w:lvlText w:val=" "/>
-      <w:lvlJc w:val="left"/>
-      <w:pPr>
-        <w:tabs>
-          <w:tab w:pos="2880" w:val="num"/>
-        </w:tabs>
-        <w:ind w:hanging="480" w:left="3360"/>
-      </w:pPr>
-    </w:lvl>
-    <w:lvl w:ilvl="5">
-      <w:numFmt w:val="bullet"/>
-      <w:lvlText w:val=" "/>
-      <w:lvlJc w:val="left"/>
-      <w:pPr>
-        <w:tabs>
-          <w:tab w:pos="3600" w:val="num"/>
-        </w:tabs>
-        <w:ind w:hanging="480" w:left="4080"/>
-      </w:pPr>
-    </w:lvl>
-    <w:lvl w:ilvl="6">
-      <w:numFmt w:val="bullet"/>
-      <w:lvlText w:val=" "/>
-      <w:lvlJc w:val="left"/>
-      <w:pPr>
-        <w:tabs>
-          <w:tab w:pos="4320" w:val="num"/>
-        </w:tabs>
-        <w:ind w:hanging="480" w:left="4800"/>
-      </w:pPr>
-    </w:lvl>
-    <w:lvl w:ilvl="7">
-      <w:numFmt w:val="bullet"/>
-      <w:lvlText w:val=" "/>
-      <w:lvlJc w:val="left"/>
-      <w:pPr>
-        <w:tabs>
-          <w:tab w:pos="5040" w:val="num"/>
-        </w:tabs>
-        <w:ind w:hanging="480" w:left="5520"/>
-      </w:pPr>
-    </w:lvl>
-    <w:lvl w:ilvl="8">
-      <w:numFmt w:val="bullet"/>
-      <w:lvlText w:val=" "/>
-      <w:lvlJc w:val="left"/>
-      <w:pPr>
-        <w:tabs>
-          <w:tab w:pos="5760" w:val="num"/>
-        </w:tabs>
-        <w:ind w:hanging="480" w:left="6240"/>
-      </w:pPr>
-    </w:lvl>
-  </w:abstractNum>
+<w:numbering xmlns:w="http://schemas.openxmlformats.org/wordprocessingml/2006/main">
   <w:abstractNum w:abstractNumId="990">
     <w:nsid w:val="A990"/>
     <w:multiLevelType w:val="multilevel"/>
@@ -1589,39 +1296,6 @@
       </w:pPr>
     </w:lvl>
   </w:abstractNum>
-  <w:num w16cid:durableId="463625701" w:numId="1">
-    <w:abstractNumId w:val="10"/>
-  </w:num>
-  <w:num w16cid:durableId="398986169" w:numId="2">
-    <w:abstractNumId w:val="0"/>
-  </w:num>
-  <w:num w16cid:durableId="1447194981" w:numId="3">
-    <w:abstractNumId w:val="1"/>
-  </w:num>
-  <w:num w16cid:durableId="1354303259" w:numId="4">
-    <w:abstractNumId w:val="2"/>
-  </w:num>
-  <w:num w16cid:durableId="1099714785" w:numId="5">
-    <w:abstractNumId w:val="3"/>
-  </w:num>
-  <w:num w16cid:durableId="1800102660" w:numId="6">
-    <w:abstractNumId w:val="8"/>
-  </w:num>
-  <w:num w16cid:durableId="1079213627" w:numId="7">
-    <w:abstractNumId w:val="4"/>
-  </w:num>
-  <w:num w16cid:durableId="2073961952" w:numId="8">
-    <w:abstractNumId w:val="5"/>
-  </w:num>
-  <w:num w16cid:durableId="649210763" w:numId="9">
-    <w:abstractNumId w:val="6"/>
-  </w:num>
-  <w:num w16cid:durableId="1063018244" w:numId="10">
-    <w:abstractNumId w:val="7"/>
-  </w:num>
-  <w:num w16cid:durableId="184291971" w:numId="11">
-    <w:abstractNumId w:val="9"/>
-  </w:num>
   <w:num w:numId="1000">
     <w:abstractNumId w:val="990"/>
   </w:num>
@@ -1632,7 +1306,7 @@
 </file>
 
 <file path=word/styles.xml><?xml version="1.0" encoding="utf-8"?>
-<w:styles xmlns:mc="http://schemas.openxmlformats.org/markup-compatibility/2006" xmlns:r="http://schemas.openxmlformats.org/officeDocument/2006/relationships" xmlns:w="http://schemas.openxmlformats.org/wordprocessingml/2006/main" xmlns:w14="http://schemas.microsoft.com/office/word/2010/wordml" xmlns:w15="http://schemas.microsoft.com/office/word/2012/wordml" xmlns:w16="http://schemas.microsoft.com/office/word/2018/wordml" xmlns:w16cex="http://schemas.microsoft.com/office/word/2018/wordml/cex" xmlns:w16cid="http://schemas.microsoft.com/office/word/2016/wordml/cid" xmlns:w16sdtdh="http://schemas.microsoft.com/office/word/2020/wordml/sdtdatahash" xmlns:w16se="http://schemas.microsoft.com/office/word/2015/wordml/symex" mc:Ignorable="w14 w15 w16se w16cid w16 w16cex w16sdtdh">
+<w:styles xmlns:r="http://schemas.openxmlformats.org/officeDocument/2006/relationships" xmlns:w="http://schemas.openxmlformats.org/wordprocessingml/2006/main">
   <w:docDefaults>
     <w:rPrDefault>
       <w:rPr>
@@ -1648,593 +1322,25 @@
       </w:pPr>
     </w:pPrDefault>
   </w:docDefaults>
-  <w:latentStyles w:count="376" w:defLockedState="0" w:defQFormat="0" w:defSemiHidden="0" w:defUIPriority="0" w:defUnhideWhenUsed="0">
-    <w:lsdException w:name="heading 5" w:semiHidden="1" w:unhideWhenUsed="1"/>
-    <w:lsdException w:name="index 2" w:semiHidden="1" w:unhideWhenUsed="1"/>
-    <w:lsdException w:name="index 3" w:semiHidden="1" w:unhideWhenUsed="1"/>
-    <w:lsdException w:name="index 4" w:semiHidden="1" w:unhideWhenUsed="1"/>
-    <w:lsdException w:name="index 5" w:semiHidden="1" w:unhideWhenUsed="1"/>
-    <w:lsdException w:name="index 6" w:semiHidden="1" w:unhideWhenUsed="1"/>
-    <w:lsdException w:name="index 7" w:semiHidden="1" w:unhideWhenUsed="1"/>
-    <w:lsdException w:name="index 8" w:semiHidden="1" w:unhideWhenUsed="1"/>
-    <w:lsdException w:name="index 9" w:semiHidden="1" w:unhideWhenUsed="1"/>
-    <w:lsdException w:name="toc 1" w:semiHidden="1" w:unhideWhenUsed="1"/>
-    <w:lsdException w:name="toc 2" w:semiHidden="1" w:unhideWhenUsed="1"/>
-    <w:lsdException w:name="toc 3" w:semiHidden="1" w:unhideWhenUsed="1"/>
-    <w:lsdException w:name="toc 4" w:semiHidden="1" w:unhideWhenUsed="1"/>
-    <w:lsdException w:name="toc 5" w:semiHidden="1" w:unhideWhenUsed="1"/>
-    <w:lsdException w:name="toc 6" w:semiHidden="1" w:unhideWhenUsed="1"/>
-    <w:lsdException w:name="toc 7" w:semiHidden="1" w:unhideWhenUsed="1"/>
-    <w:lsdException w:name="toc 8" w:semiHidden="1" w:unhideWhenUsed="1"/>
-    <w:lsdException w:name="toc 9" w:semiHidden="1" w:unhideWhenUsed="1"/>
-    <w:lsdException w:name="Normal Indent" w:semiHidden="1" w:unhideWhenUsed="1"/>
-    <w:lsdException w:name="footnote text" w:semiHidden="1" w:unhideWhenUsed="1"/>
-    <w:lsdException w:name="annotation text" w:semiHidden="1" w:unhideWhenUsed="1"/>
-    <w:lsdException w:name="header" w:semiHidden="1" w:unhideWhenUsed="1"/>
-    <w:lsdException w:name="footer" w:semiHidden="1" w:unhideWhenUsed="1"/>
-    <w:lsdException w:name="index heading" w:semiHidden="1" w:unhideWhenUsed="1"/>
-    <w:lsdException w:name="caption" w:semiHidden="1" w:unhideWhenUsed="1"/>
-    <w:lsdException w:name="table of figures" w:semiHidden="1" w:unhideWhenUsed="1"/>
-    <w:lsdException w:name="envelope address" w:semiHidden="1" w:unhideWhenUsed="1"/>
-    <w:lsdException w:name="envelope return" w:semiHidden="1" w:unhideWhenUsed="1"/>
-    <w:lsdException w:name="footnote reference" w:semiHidden="1" w:unhideWhenUsed="1"/>
-    <w:lsdException w:name="annotation reference" w:semiHidden="1" w:unhideWhenUsed="1"/>
-    <w:lsdException w:name="line number" w:semiHidden="1" w:unhideWhenUsed="1"/>
-    <w:lsdException w:name="page number" w:semiHidden="1" w:unhideWhenUsed="1"/>
-    <w:lsdException w:name="endnote reference" w:semiHidden="1" w:unhideWhenUsed="1"/>
-    <w:lsdException w:name="endnote text" w:semiHidden="1" w:unhideWhenUsed="1"/>
-    <w:lsdException w:name="table of authorities" w:semiHidden="1" w:unhideWhenUsed="1"/>
-    <w:lsdException w:name="macro" w:semiHidden="1" w:unhideWhenUsed="1"/>
-    <w:lsdException w:name="toa heading" w:semiHidden="1" w:unhideWhenUsed="1"/>
-    <w:lsdException w:name="List" w:semiHidden="1" w:unhideWhenUsed="1"/>
-    <w:lsdException w:name="List Bullet" w:semiHidden="1" w:unhideWhenUsed="1"/>
-    <w:lsdException w:name="List Number" w:semiHidden="1" w:unhideWhenUsed="1"/>
-    <w:lsdException w:name="List 2" w:semiHidden="1" w:unhideWhenUsed="1"/>
-    <w:lsdException w:name="List 3" w:semiHidden="1" w:unhideWhenUsed="1"/>
-    <w:lsdException w:name="List 4" w:semiHidden="1" w:unhideWhenUsed="1"/>
-    <w:lsdException w:name="List Bullet 2" w:semiHidden="1" w:unhideWhenUsed="1"/>
-    <w:lsdException w:name="List Bullet 3" w:semiHidden="1" w:unhideWhenUsed="1"/>
-    <w:lsdException w:name="List Number 2" w:semiHidden="1" w:unhideWhenUsed="1"/>
-    <w:lsdException w:name="List Number 3" w:semiHidden="1" w:unhideWhenUsed="1"/>
-    <w:lsdException w:name="List Number 4" w:semiHidden="1" w:unhideWhenUsed="1"/>
-    <w:lsdException w:name="List Number 5" w:semiHidden="1" w:unhideWhenUsed="1"/>
-    <w:lsdException w:name="Closing" w:semiHidden="1" w:unhideWhenUsed="1"/>
-    <w:lsdException w:name="Signature" w:semiHidden="1" w:unhideWhenUsed="1"/>
-    <w:lsdException w:name="Default Paragraph Font" w:semiHidden="1" w:unhideWhenUsed="1"/>
-    <w:lsdException w:name="Body Text" w:semiHidden="1" w:unhideWhenUsed="1"/>
-    <w:lsdException w:name="Body Text Indent" w:semiHidden="1" w:unhideWhenUsed="1"/>
-    <w:lsdException w:name="List Continue" w:semiHidden="1" w:unhideWhenUsed="1"/>
-    <w:lsdException w:name="List Continue 2" w:semiHidden="1" w:unhideWhenUsed="1"/>
-    <w:lsdException w:name="List Continue 3" w:semiHidden="1" w:unhideWhenUsed="1"/>
-    <w:lsdException w:name="List Continue 4" w:semiHidden="1" w:unhideWhenUsed="1"/>
-    <w:lsdException w:name="List Continue 5" w:semiHidden="1" w:unhideWhenUsed="1"/>
-    <w:lsdException w:name="Message Header" w:semiHidden="1" w:unhideWhenUsed="1"/>
-    <w:lsdException w:name="Salutation" w:semiHidden="1" w:unhideWhenUsed="1"/>
-    <w:lsdException w:name="Date" w:semiHidden="1" w:unhideWhenUsed="1"/>
-    <w:lsdException w:name="Body Text First Indent" w:semiHidden="1" w:unhideWhenUsed="1"/>
-    <w:lsdException w:name="Body Text Indent 2" w:semiHidden="1" w:unhideWhenUsed="1"/>
-    <w:lsdException w:name="Body Text Indent 3" w:semiHidden="1" w:unhideWhenUsed="1"/>
-    <w:lsdException w:name="Block Text" w:semiHidden="1" w:unhideWhenUsed="1"/>
-    <w:lsdException w:name="Hyperlink" w:semiHidden="1" w:unhideWhenUsed="1"/>
-    <w:lsdException w:name="FollowedHyperlink" w:semiHidden="1" w:unhideWhenUsed="1"/>
-    <w:lsdException w:name="Document Map" w:semiHidden="1" w:unhideWhenUsed="1"/>
-    <w:lsdException w:name="Plain Text" w:semiHidden="1" w:unhideWhenUsed="1"/>
-    <w:lsdException w:name="E-mail Signature" w:semiHidden="1" w:unhideWhenUsed="1"/>
-    <w:lsdException w:name="HTML Top of Form" w:semiHidden="1" w:unhideWhenUsed="1"/>
-    <w:lsdException w:name="HTML Bottom of Form" w:semiHidden="1" w:unhideWhenUsed="1"/>
-    <w:lsdException w:name="Normal (Web)" w:semiHidden="1" w:unhideWhenUsed="1"/>
-    <w:lsdException w:name="HTML Acronym" w:semiHidden="1" w:unhideWhenUsed="1"/>
-    <w:lsdException w:name="HTML Address" w:semiHidden="1" w:unhideWhenUsed="1"/>
-    <w:lsdException w:name="HTML Cite" w:semiHidden="1" w:unhideWhenUsed="1"/>
-    <w:lsdException w:name="HTML Code" w:semiHidden="1" w:unhideWhenUsed="1"/>
-    <w:lsdException w:name="HTML Definition" w:semiHidden="1" w:unhideWhenUsed="1"/>
-    <w:lsdException w:name="HTML Keyboard" w:semiHidden="1" w:unhideWhenUsed="1"/>
-    <w:lsdException w:name="HTML Preformatted" w:semiHidden="1" w:unhideWhenUsed="1"/>
-    <w:lsdException w:name="HTML Sample" w:semiHidden="1" w:unhideWhenUsed="1"/>
-    <w:lsdException w:name="HTML Typewriter" w:semiHidden="1" w:unhideWhenUsed="1"/>
-    <w:lsdException w:name="HTML Variable" w:semiHidden="1" w:unhideWhenUsed="1"/>
-    <w:lsdException w:name="Normal Table" w:semiHidden="1" w:unhideWhenUsed="1"/>
-    <w:lsdException w:name="annotation subject" w:semiHidden="1" w:unhideWhenUsed="1"/>
-    <w:lsdException w:name="No List" w:semiHidden="1" w:unhideWhenUsed="1"/>
-    <w:lsdException w:name="Outline List 1" w:semiHidden="1" w:unhideWhenUsed="1"/>
-    <w:lsdException w:name="Outline List 2" w:semiHidden="1" w:unhideWhenUsed="1"/>
-    <w:lsdException w:name="Outline List 3" w:semiHidden="1" w:unhideWhenUsed="1"/>
-    <w:lsdException w:name="Table Simple 1" w:semiHidden="1" w:unhideWhenUsed="1"/>
-    <w:lsdException w:name="Table Simple 2" w:semiHidden="1" w:unhideWhenUsed="1"/>
-    <w:lsdException w:name="Table Simple 3" w:semiHidden="1" w:unhideWhenUsed="1"/>
-    <w:lsdException w:name="Table Classic 1" w:semiHidden="1" w:unhideWhenUsed="1"/>
-    <w:lsdException w:name="Table Classic 2" w:semiHidden="1" w:unhideWhenUsed="1"/>
-    <w:lsdException w:name="Table Classic 3" w:semiHidden="1" w:unhideWhenUsed="1"/>
-    <w:lsdException w:name="Table Classic 4" w:semiHidden="1" w:unhideWhenUsed="1"/>
-    <w:lsdException w:name="Table Colorful 1" w:semiHidden="1" w:unhideWhenUsed="1"/>
-    <w:lsdException w:name="Table Colorful 2" w:semiHidden="1" w:unhideWhenUsed="1"/>
-    <w:lsdException w:name="Table Colorful 3" w:semiHidden="1" w:unhideWhenUsed="1"/>
-    <w:lsdException w:name="Table Columns 1" w:semiHidden="1" w:unhideWhenUsed="1"/>
-    <w:lsdException w:name="Table Columns 2" w:semiHidden="1" w:unhideWhenUsed="1"/>
-    <w:lsdException w:name="Table Columns 3" w:semiHidden="1" w:unhideWhenUsed="1"/>
-    <w:lsdException w:name="Table Columns 4" w:semiHidden="1" w:unhideWhenUsed="1"/>
-    <w:lsdException w:name="Table Columns 5" w:semiHidden="1" w:unhideWhenUsed="1"/>
-    <w:lsdException w:name="Table Grid 1" w:semiHidden="1" w:unhideWhenUsed="1"/>
-    <w:lsdException w:name="Table Grid 2" w:semiHidden="1" w:unhideWhenUsed="1"/>
-    <w:lsdException w:name="Table Grid 3" w:semiHidden="1" w:unhideWhenUsed="1"/>
-    <w:lsdException w:name="Table Grid 4" w:semiHidden="1" w:unhideWhenUsed="1"/>
-    <w:lsdException w:name="Table Grid 5" w:semiHidden="1" w:unhideWhenUsed="1"/>
-    <w:lsdException w:name="Table Grid 6" w:semiHidden="1" w:unhideWhenUsed="1"/>
-    <w:lsdException w:name="Table Grid 7" w:semiHidden="1" w:unhideWhenUsed="1"/>
-    <w:lsdException w:name="Table Grid 8" w:semiHidden="1" w:unhideWhenUsed="1"/>
-    <w:lsdException w:name="Table List 1" w:semiHidden="1" w:unhideWhenUsed="1"/>
-    <w:lsdException w:name="Table List 2" w:semiHidden="1" w:unhideWhenUsed="1"/>
-    <w:lsdException w:name="Table List 3" w:semiHidden="1" w:unhideWhenUsed="1"/>
-    <w:lsdException w:name="Table List 4" w:semiHidden="1" w:unhideWhenUsed="1"/>
-    <w:lsdException w:name="Table List 5" w:semiHidden="1" w:unhideWhenUsed="1"/>
-    <w:lsdException w:name="Table List 6" w:semiHidden="1" w:unhideWhenUsed="1"/>
-    <w:lsdException w:name="Table List 7" w:semiHidden="1" w:unhideWhenUsed="1"/>
-    <w:lsdException w:name="Table List 8" w:semiHidden="1" w:unhideWhenUsed="1"/>
-    <w:lsdException w:name="Table 3D effects 1" w:semiHidden="1" w:unhideWhenUsed="1"/>
-    <w:lsdException w:name="Table 3D effects 2" w:semiHidden="1" w:unhideWhenUsed="1"/>
-    <w:lsdException w:name="Table 3D effects 3" w:semiHidden="1" w:unhideWhenUsed="1"/>
-    <w:lsdException w:name="Table Contemporary" w:semiHidden="1" w:unhideWhenUsed="1"/>
-    <w:lsdException w:name="Table Elegant" w:semiHidden="1" w:unhideWhenUsed="1"/>
-    <w:lsdException w:name="Table Professional" w:semiHidden="1" w:unhideWhenUsed="1"/>
-    <w:lsdException w:name="Table Subtle 1" w:semiHidden="1" w:unhideWhenUsed="1"/>
-    <w:lsdException w:name="Table Subtle 2" w:semiHidden="1" w:unhideWhenUsed="1"/>
-    <w:lsdException w:name="Table Web 1" w:semiHidden="1" w:unhideWhenUsed="1"/>
-    <w:lsdException w:name="Table Web 2" w:semiHidden="1" w:unhideWhenUsed="1"/>
-    <w:lsdException w:name="Table Web 3" w:semiHidden="1" w:unhideWhenUsed="1"/>
-    <w:lsdException w:name="Balloon Text" w:semiHidden="1" w:unhideWhenUsed="1"/>
-    <w:lsdException w:name="Table Theme" w:semiHidden="1" w:unhideWhenUsed="1"/>
-    <w:lsdException w:name="Placeholder Text" w:semiHidden="1"/>
-    <w:lsdException w:name="Light Shading"/>
-    <w:lsdException w:name="Light List"/>
-    <w:lsdException w:name="Light Grid"/>
-    <w:lsdException w:name="Medium Shading 1"/>
-    <w:lsdException w:name="Medium Shading 2"/>
-    <w:lsdException w:name="Medium List 1"/>
-    <w:lsdException w:name="Medium List 2"/>
-    <w:lsdException w:name="Medium Grid 1"/>
-    <w:lsdException w:name="Medium Grid 2"/>
-    <w:lsdException w:name="Medium Grid 3"/>
-    <w:lsdException w:name="Dark List"/>
-    <w:lsdException w:name="Colorful Shading"/>
-    <w:lsdException w:name="Colorful List"/>
-    <w:lsdException w:name="Colorful Grid"/>
-    <w:lsdException w:name="Light Shading Accent 1"/>
-    <w:lsdException w:name="Light List Accent 1"/>
-    <w:lsdException w:name="Light Grid Accent 1"/>
-    <w:lsdException w:name="Medium Shading 1 Accent 1"/>
-    <w:lsdException w:name="Medium Shading 2 Accent 1"/>
-    <w:lsdException w:name="Medium List 1 Accent 1"/>
-    <w:lsdException w:name="Revision" w:semiHidden="1"/>
-    <w:lsdException w:name="Medium List 2 Accent 1"/>
-    <w:lsdException w:name="Medium Grid 1 Accent 1"/>
-    <w:lsdException w:name="Medium Grid 2 Accent 1"/>
-    <w:lsdException w:name="Medium Grid 3 Accent 1"/>
-    <w:lsdException w:name="Dark List Accent 1"/>
-    <w:lsdException w:name="Colorful Shading Accent 1"/>
-    <w:lsdException w:name="Colorful List Accent 1"/>
-    <w:lsdException w:name="Colorful Grid Accent 1"/>
-    <w:lsdException w:name="Light Shading Accent 2"/>
-    <w:lsdException w:name="Light List Accent 2"/>
-    <w:lsdException w:name="Light Grid Accent 2"/>
-    <w:lsdException w:name="Medium Shading 1 Accent 2"/>
-    <w:lsdException w:name="Medium Shading 2 Accent 2"/>
-    <w:lsdException w:name="Medium List 1 Accent 2"/>
-    <w:lsdException w:name="Medium List 2 Accent 2"/>
-    <w:lsdException w:name="Medium Grid 1 Accent 2"/>
-    <w:lsdException w:name="Medium Grid 2 Accent 2"/>
-    <w:lsdException w:name="Medium Grid 3 Accent 2"/>
-    <w:lsdException w:name="Dark List Accent 2"/>
-    <w:lsdException w:name="Colorful Shading Accent 2"/>
-    <w:lsdException w:name="Colorful List Accent 2"/>
-    <w:lsdException w:name="Colorful Grid Accent 2"/>
-    <w:lsdException w:name="Light Shading Accent 3"/>
-    <w:lsdException w:name="Light List Accent 3"/>
-    <w:lsdException w:name="Light Grid Accent 3"/>
-    <w:lsdException w:name="Medium Shading 1 Accent 3"/>
-    <w:lsdException w:name="Medium Shading 2 Accent 3"/>
-    <w:lsdException w:name="Medium List 1 Accent 3"/>
-    <w:lsdException w:name="Medium List 2 Accent 3"/>
-    <w:lsdException w:name="Medium Grid 1 Accent 3"/>
-    <w:lsdException w:name="Medium Grid 2 Accent 3"/>
-    <w:lsdException w:name="Medium Grid 3 Accent 3"/>
-    <w:lsdException w:name="Dark List Accent 3"/>
-    <w:lsdException w:name="Colorful Shading Accent 3"/>
-    <w:lsdException w:name="Colorful List Accent 3"/>
-    <w:lsdException w:name="Colorful Grid Accent 3"/>
-    <w:lsdException w:name="Light Shading Accent 4"/>
-    <w:lsdException w:name="Light List Accent 4"/>
-    <w:lsdException w:name="Light Grid Accent 4"/>
-    <w:lsdException w:name="Medium Shading 1 Accent 4"/>
-    <w:lsdException w:name="Medium Shading 2 Accent 4"/>
-    <w:lsdException w:name="Medium List 1 Accent 4"/>
-    <w:lsdException w:name="Medium List 2 Accent 4"/>
-    <w:lsdException w:name="Medium Grid 1 Accent 4"/>
-    <w:lsdException w:name="Medium Grid 2 Accent 4"/>
-    <w:lsdException w:name="Medium Grid 3 Accent 4"/>
-    <w:lsdException w:name="Dark List Accent 4"/>
-    <w:lsdException w:name="Colorful Shading Accent 4"/>
-    <w:lsdException w:name="Colorful List Accent 4"/>
-    <w:lsdException w:name="Colorful Grid Accent 4"/>
-    <w:lsdException w:name="Light Shading Accent 5"/>
-    <w:lsdException w:name="Light List Accent 5"/>
-    <w:lsdException w:name="Light Grid Accent 5"/>
-    <w:lsdException w:name="Medium Shading 1 Accent 5"/>
-    <w:lsdException w:name="Medium Shading 2 Accent 5"/>
-    <w:lsdException w:name="Medium List 1 Accent 5"/>
-    <w:lsdException w:name="Medium List 2 Accent 5"/>
-    <w:lsdException w:name="Medium Grid 1 Accent 5"/>
-    <w:lsdException w:name="Medium Grid 2 Accent 5"/>
-    <w:lsdException w:name="Medium Grid 3 Accent 5"/>
-    <w:lsdException w:name="Dark List Accent 5"/>
-    <w:lsdException w:name="Colorful Shading Accent 5"/>
-    <w:lsdException w:name="Colorful List Accent 5"/>
-    <w:lsdException w:name="Colorful Grid Accent 5"/>
-    <w:lsdException w:name="Light Shading Accent 6"/>
-    <w:lsdException w:name="Light List Accent 6"/>
-    <w:lsdException w:name="Light Grid Accent 6"/>
-    <w:lsdException w:name="Medium Shading 1 Accent 6"/>
-    <w:lsdException w:name="Medium Shading 2 Accent 6"/>
-    <w:lsdException w:name="Medium List 1 Accent 6"/>
-    <w:lsdException w:name="Medium List 2 Accent 6"/>
-    <w:lsdException w:name="Medium Grid 1 Accent 6"/>
-    <w:lsdException w:name="Medium Grid 2 Accent 6"/>
-    <w:lsdException w:name="Medium Grid 3 Accent 6"/>
-    <w:lsdException w:name="Dark List Accent 6"/>
-    <w:lsdException w:name="Colorful Shading Accent 6"/>
-    <w:lsdException w:name="Colorful List Accent 6"/>
-    <w:lsdException w:name="Colorful Grid Accent 6"/>
-    <w:lsdException w:name="Bibliography" w:semiHidden="1" w:unhideWhenUsed="1"/>
-    <w:lsdException w:name="TOC Heading" w:semiHidden="1" w:unhideWhenUsed="1"/>
-    <w:lsdException w:name="Grid Table 4" w:uiPriority="49"/>
-    <w:lsdException w:name="Grid Table 5 Dark" w:uiPriority="50"/>
-    <w:lsdException w:name="Grid Table 6 Colorful" w:uiPriority="51"/>
-    <w:lsdException w:name="Grid Table 7 Colorful" w:uiPriority="52"/>
-    <w:lsdException w:name="Grid Table 1 Light Accent 1" w:uiPriority="46"/>
-    <w:lsdException w:name="Grid Table 2 Accent 1" w:uiPriority="47"/>
-    <w:lsdException w:name="Grid Table 3 Accent 1" w:uiPriority="48"/>
-    <w:lsdException w:name="Grid Table 4 Accent 1" w:uiPriority="49"/>
-    <w:lsdException w:name="Grid Table 5 Dark Accent 1" w:uiPriority="50"/>
-    <w:lsdException w:name="Grid Table 6 Colorful Accent 1" w:uiPriority="51"/>
-    <w:lsdException w:name="Grid Table 7 Colorful Accent 1" w:uiPriority="52"/>
-    <w:lsdException w:name="Grid Table 1 Light Accent 2" w:uiPriority="46"/>
-    <w:lsdException w:name="Grid Table 2 Accent 2" w:uiPriority="47"/>
-    <w:lsdException w:name="Grid Table 3 Accent 2" w:uiPriority="48"/>
-    <w:lsdException w:name="Grid Table 4 Accent 2" w:uiPriority="49"/>
-    <w:lsdException w:name="Grid Table 5 Dark Accent 2" w:uiPriority="50"/>
-    <w:lsdException w:name="Grid Table 6 Colorful Accent 2" w:uiPriority="51"/>
-    <w:lsdException w:name="Grid Table 7 Colorful Accent 2" w:uiPriority="52"/>
-    <w:lsdException w:name="Grid Table 1 Light Accent 3" w:uiPriority="46"/>
-    <w:lsdException w:name="Grid Table 2 Accent 3" w:uiPriority="47"/>
-    <w:lsdException w:name="Grid Table 3 Accent 3" w:uiPriority="48"/>
-    <w:lsdException w:name="Grid Table 4 Accent 3" w:uiPriority="49"/>
-    <w:lsdException w:name="Grid Table 5 Dark Accent 3" w:uiPriority="50"/>
-    <w:lsdException w:name="Grid Table 6 Colorful Accent 3" w:uiPriority="51"/>
-    <w:lsdException w:name="Grid Table 7 Colorful Accent 3" w:uiPriority="52"/>
-    <w:lsdException w:name="Grid Table 1 Light Accent 4" w:uiPriority="46"/>
-    <w:lsdException w:name="Grid Table 2 Accent 4" w:uiPriority="47"/>
-    <w:lsdException w:name="Grid Table 3 Accent 4" w:uiPriority="48"/>
-    <w:lsdException w:name="Grid Table 4 Accent 4" w:uiPriority="49"/>
-    <w:lsdException w:name="Grid Table 5 Dark Accent 4" w:uiPriority="50"/>
-    <w:lsdException w:name="Grid Table 6 Colorful Accent 4" w:uiPriority="51"/>
-    <w:lsdException w:name="Grid Table 7 Colorful Accent 4" w:uiPriority="52"/>
-    <w:lsdException w:name="Grid Table 1 Light Accent 5" w:uiPriority="46"/>
-    <w:lsdException w:name="Grid Table 2 Accent 5" w:uiPriority="47"/>
-    <w:lsdException w:name="Grid Table 3 Accent 5" w:uiPriority="48"/>
-    <w:lsdException w:name="Grid Table 4 Accent 5" w:uiPriority="49"/>
-    <w:lsdException w:name="Grid Table 5 Dark Accent 5" w:uiPriority="50"/>
-    <w:lsdException w:name="Grid Table 6 Colorful Accent 5" w:uiPriority="51"/>
-    <w:lsdException w:name="Grid Table 7 Colorful Accent 5" w:uiPriority="52"/>
-    <w:lsdException w:name="Grid Table 1 Light Accent 6" w:uiPriority="46"/>
-    <w:lsdException w:name="Grid Table 2 Accent 6" w:uiPriority="47"/>
-    <w:lsdException w:name="Grid Table 3 Accent 6" w:uiPriority="48"/>
-    <w:lsdException w:name="Grid Table 4 Accent 6" w:uiPriority="49"/>
-    <w:lsdException w:name="Grid Table 5 Dark Accent 6" w:uiPriority="50"/>
-    <w:lsdException w:name="Grid Table 6 Colorful Accent 6" w:uiPriority="51"/>
-    <w:lsdException w:name="Grid Table 7 Colorful Accent 6" w:uiPriority="52"/>
-    <w:lsdException w:name="List Table 1 Light" w:uiPriority="46"/>
-    <w:lsdException w:name="List Table 2" w:uiPriority="47"/>
-    <w:lsdException w:name="List Table 3" w:uiPriority="48"/>
-    <w:lsdException w:name="List Table 4" w:uiPriority="49"/>
-    <w:lsdException w:name="List Table 5 Dark" w:uiPriority="50"/>
-    <w:lsdException w:name="List Table 6 Colorful" w:uiPriority="51"/>
-    <w:lsdException w:name="List Table 7 Colorful" w:uiPriority="52"/>
-    <w:lsdException w:name="List Table 1 Light Accent 1" w:uiPriority="46"/>
-    <w:lsdException w:name="List Table 2 Accent 1" w:uiPriority="47"/>
-    <w:lsdException w:name="List Table 3 Accent 1" w:uiPriority="48"/>
-    <w:lsdException w:name="List Table 4 Accent 1" w:uiPriority="49"/>
-    <w:lsdException w:name="List Table 5 Dark Accent 1" w:uiPriority="50"/>
-    <w:lsdException w:name="List Table 6 Colorful Accent 1" w:uiPriority="51"/>
-    <w:lsdException w:name="List Table 7 Colorful Accent 1" w:uiPriority="52"/>
-    <w:lsdException w:name="List Table 1 Light Accent 2" w:uiPriority="46"/>
-    <w:lsdException w:name="List Table 2 Accent 2" w:uiPriority="47"/>
-    <w:lsdException w:name="List Table 3 Accent 2" w:uiPriority="48"/>
-    <w:lsdException w:name="List Table 4 Accent 2" w:uiPriority="49"/>
-    <w:lsdException w:name="List Table 5 Dark Accent 2" w:uiPriority="50"/>
-    <w:lsdException w:name="List Table 6 Colorful Accent 2" w:uiPriority="51"/>
-    <w:lsdException w:name="List Table 7 Colorful Accent 2" w:uiPriority="52"/>
-    <w:lsdException w:name="List Table 1 Light Accent 3" w:uiPriority="46"/>
-    <w:lsdException w:name="List Table 2 Accent 3" w:uiPriority="47"/>
-    <w:lsdException w:name="List Table 3 Accent 3" w:uiPriority="48"/>
-    <w:lsdException w:name="List Table 4 Accent 3" w:uiPriority="49"/>
-    <w:lsdException w:name="List Table 5 Dark Accent 3" w:uiPriority="50"/>
-    <w:lsdException w:name="List Table 6 Colorful Accent 3" w:uiPriority="51"/>
-    <w:lsdException w:name="List Table 7 Colorful Accent 3" w:uiPriority="52"/>
-    <w:lsdException w:name="List Table 1 Light Accent 4" w:uiPriority="46"/>
-    <w:lsdException w:name="List Table 2 Accent 4" w:uiPriority="47"/>
-    <w:lsdException w:name="List Table 3 Accent 4" w:uiPriority="48"/>
-    <w:lsdException w:name="List Table 4 Accent 4" w:uiPriority="49"/>
-    <w:lsdException w:name="List Table 5 Dark Accent 4" w:uiPriority="50"/>
-    <w:lsdException w:name="List Table 6 Colorful Accent 4" w:uiPriority="51"/>
-    <w:lsdException w:name="List Table 7 Colorful Accent 4" w:uiPriority="52"/>
-    <w:lsdException w:name="List Table 1 Light Accent 5" w:uiPriority="46"/>
-    <w:lsdException w:name="List Table 2 Accent 5" w:uiPriority="47"/>
-    <w:lsdException w:name="List Table 3 Accent 5" w:uiPriority="48"/>
-    <w:lsdException w:name="List Table 4 Accent 5" w:uiPriority="49"/>
-    <w:lsdException w:name="List Table 5 Dark Accent 5" w:uiPriority="50"/>
-    <w:lsdException w:name="List Table 6 Colorful Accent 5" w:uiPriority="51"/>
-    <w:lsdException w:name="List Table 7 Colorful Accent 5" w:uiPriority="52"/>
-    <w:lsdException w:name="List Table 1 Light Accent 6" w:uiPriority="46"/>
-    <w:lsdException w:name="List Table 2 Accent 6" w:uiPriority="47"/>
-    <w:lsdException w:name="List Table 3 Accent 6" w:uiPriority="48"/>
-    <w:lsdException w:name="List Table 4 Accent 6" w:uiPriority="49"/>
-    <w:lsdException w:name="List Table 5 Dark Accent 6" w:uiPriority="50"/>
-    <w:lsdException w:name="List Table 6 Colorful Accent 6" w:uiPriority="51"/>
-    <w:lsdException w:name="List Table 7 Colorful Accent 6" w:uiPriority="52"/>
-    <w:lsdException w:name="Mention" w:semiHidden="1" w:uiPriority="99" w:unhideWhenUsed="1"/>
-    <w:lsdException w:name="Smart Hyperlink" w:semiHidden="1" w:uiPriority="99" w:unhideWhenUsed="1"/>
-    <w:lsdException w:name="Hashtag" w:semiHidden="1" w:uiPriority="99" w:unhideWhenUsed="1"/>
-    <w:lsdException w:name="Unresolved Mention" w:semiHidden="1" w:uiPriority="99" w:unhideWhenUsed="1"/>
-    <w:lsdException w:name="Smart Link" w:semiHidden="1" w:uiPriority="99" w:unhideWhenUsed="1"/>
-  </w:latentStyles>
+  <w:latentStyles w:count="276" w:defLockedState="0" w:defQFormat="0" w:defSemiHidden="0" w:defUIPriority="0" w:defUnhideWhenUsed="0"/>
   <w:style w:default="1" w:styleId="Normal" w:type="paragraph">
     <w:name w:val="Normal"/>
     <w:qFormat/>
-    <w:rsid w:val="00011855"/>
-    <w:pPr>
-      <w:spacing w:before="120"/>
-    </w:pPr>
-    <w:rPr>
-      <w:rFonts w:ascii="Atkinson Hyperlegible" w:hAnsi="Atkinson Hyperlegible"/>
-    </w:rPr>
-  </w:style>
-  <w:style w:styleId="Heading1" w:type="paragraph">
-    <w:name w:val="heading 1"/>
-    <w:basedOn w:val="Normal"/>
-    <w:next w:val="BodyText"/>
-    <w:uiPriority w:val="9"/>
-    <w:qFormat/>
-    <w:rsid w:val="000E3EAF"/>
-    <w:pPr>
-      <w:keepNext/>
-      <w:keepLines/>
-      <w:pBdr>
-        <w:top w:color="auto" w:space="1" w:sz="4" w:val="single"/>
-        <w:left w:color="auto" w:space="4" w:sz="4" w:val="single"/>
-        <w:bottom w:color="auto" w:space="1" w:sz="4" w:val="single"/>
-        <w:right w:color="auto" w:space="4" w:sz="4" w:val="single"/>
-      </w:pBdr>
-      <w:shd w:color="auto" w:fill="auto" w:val="pct15"/>
-      <w:spacing w:after="0" w:before="480"/>
-      <w:outlineLvl w:val="0"/>
-    </w:pPr>
-    <w:rPr>
-      <w:rFonts w:cstheme="majorBidi" w:eastAsiaTheme="majorEastAsia"/>
-      <w:b/>
-      <w:bCs/>
-      <w:color w:themeColor="accent1" w:val="4F81BD"/>
-      <w:sz w:val="32"/>
-      <w:szCs w:val="32"/>
-    </w:rPr>
-  </w:style>
-  <w:style w:styleId="Heading2" w:type="paragraph">
-    <w:name w:val="heading 2"/>
-    <w:basedOn w:val="Normal"/>
-    <w:next w:val="BodyText"/>
-    <w:uiPriority w:val="9"/>
-    <w:unhideWhenUsed/>
-    <w:qFormat/>
-    <w:rsid w:val="003E251B"/>
-    <w:pPr>
-      <w:keepNext/>
-      <w:keepLines/>
-      <w:pBdr>
-        <w:top w:color="auto" w:space="4" w:sz="4" w:val="single"/>
-      </w:pBdr>
-      <w:spacing w:after="480" w:before="480"/>
-      <w:contextualSpacing/>
-      <w:jc w:val="center"/>
-      <w:outlineLvl w:val="1"/>
-    </w:pPr>
-    <w:rPr>
-      <w:rFonts w:cstheme="majorBidi" w:eastAsiaTheme="majorEastAsia"/>
-      <w:b/>
-      <w:bCs/>
-      <w:color w:themeColor="text2" w:val="1F497D"/>
-      <w:sz w:val="28"/>
-      <w:szCs w:val="28"/>
-    </w:rPr>
-  </w:style>
-  <w:style w:styleId="Heading3" w:type="paragraph">
-    <w:name w:val="heading 3"/>
-    <w:basedOn w:val="Normal"/>
-    <w:next w:val="BodyText"/>
-    <w:uiPriority w:val="9"/>
-    <w:unhideWhenUsed/>
-    <w:qFormat/>
-    <w:rsid w:val="00641073"/>
-    <w:pPr>
-      <w:keepNext/>
-      <w:keepLines/>
-      <w:spacing w:after="0" w:before="200"/>
-      <w:outlineLvl w:val="2"/>
-    </w:pPr>
-    <w:rPr>
-      <w:rFonts w:cstheme="majorBidi" w:eastAsiaTheme="majorEastAsia"/>
-      <w:b/>
-      <w:bCs/>
-      <w:color w:themeColor="accent1" w:val="4F81BD"/>
-    </w:rPr>
-  </w:style>
-  <w:style w:styleId="Heading4" w:type="paragraph">
-    <w:name w:val="heading 4"/>
-    <w:basedOn w:val="Normal"/>
-    <w:next w:val="BodyText"/>
-    <w:uiPriority w:val="9"/>
-    <w:unhideWhenUsed/>
-    <w:qFormat/>
-    <w:rsid w:val="00641073"/>
-    <w:pPr>
-      <w:keepNext/>
-      <w:keepLines/>
-      <w:spacing w:after="0" w:before="200"/>
-      <w:outlineLvl w:val="3"/>
-    </w:pPr>
-    <w:rPr>
-      <w:rFonts w:cstheme="majorBidi" w:eastAsiaTheme="majorEastAsia"/>
-      <w:bCs/>
-      <w:i/>
-      <w:color w:themeColor="accent1" w:val="4F81BD"/>
-    </w:rPr>
-  </w:style>
-  <w:style w:styleId="Heading5" w:type="paragraph">
-    <w:name w:val="heading 5"/>
-    <w:basedOn w:val="Normal"/>
-    <w:next w:val="BodyText"/>
-    <w:uiPriority w:val="9"/>
-    <w:unhideWhenUsed/>
-    <w:qFormat/>
-    <w:rsid w:val="00641073"/>
-    <w:pPr>
-      <w:keepNext/>
-      <w:keepLines/>
-      <w:spacing w:after="0" w:before="200"/>
-      <w:outlineLvl w:val="4"/>
-    </w:pPr>
-    <w:rPr>
-      <w:rFonts w:cstheme="majorBidi" w:eastAsiaTheme="majorEastAsia"/>
-      <w:iCs/>
-      <w:color w:themeColor="accent1" w:val="4F81BD"/>
-    </w:rPr>
-  </w:style>
-  <w:style w:styleId="Heading6" w:type="paragraph">
-    <w:name w:val="heading 6"/>
-    <w:basedOn w:val="Normal"/>
-    <w:next w:val="BodyText"/>
-    <w:uiPriority w:val="9"/>
-    <w:unhideWhenUsed/>
-    <w:qFormat/>
-    <w:rsid w:val="00641073"/>
-    <w:pPr>
-      <w:keepNext/>
-      <w:keepLines/>
-      <w:spacing w:after="0" w:before="200"/>
-      <w:outlineLvl w:val="5"/>
-    </w:pPr>
-    <w:rPr>
-      <w:rFonts w:cstheme="majorBidi" w:eastAsiaTheme="majorEastAsia"/>
-      <w:color w:themeColor="accent1" w:val="4F81BD"/>
-    </w:rPr>
-  </w:style>
-  <w:style w:styleId="Heading7" w:type="paragraph">
-    <w:name w:val="heading 7"/>
-    <w:basedOn w:val="Normal"/>
-    <w:next w:val="BodyText"/>
-    <w:uiPriority w:val="9"/>
-    <w:unhideWhenUsed/>
-    <w:qFormat/>
-    <w:rsid w:val="00641073"/>
-    <w:pPr>
-      <w:keepNext/>
-      <w:keepLines/>
-      <w:spacing w:after="0" w:before="200"/>
-      <w:outlineLvl w:val="6"/>
-    </w:pPr>
-    <w:rPr>
-      <w:rFonts w:cstheme="majorBidi" w:eastAsiaTheme="majorEastAsia"/>
-      <w:color w:themeColor="accent1" w:val="4F81BD"/>
-    </w:rPr>
-  </w:style>
-  <w:style w:styleId="Heading8" w:type="paragraph">
-    <w:name w:val="heading 8"/>
-    <w:basedOn w:val="Normal"/>
-    <w:next w:val="BodyText"/>
-    <w:uiPriority w:val="9"/>
-    <w:unhideWhenUsed/>
-    <w:qFormat/>
-    <w:rsid w:val="00641073"/>
-    <w:pPr>
-      <w:keepNext/>
-      <w:keepLines/>
-      <w:spacing w:after="0" w:before="200"/>
-      <w:outlineLvl w:val="7"/>
-    </w:pPr>
-    <w:rPr>
-      <w:rFonts w:cstheme="majorBidi" w:eastAsiaTheme="majorEastAsia"/>
-      <w:color w:themeColor="accent1" w:val="4F81BD"/>
-    </w:rPr>
-  </w:style>
-  <w:style w:styleId="Heading9" w:type="paragraph">
-    <w:name w:val="heading 9"/>
-    <w:basedOn w:val="Normal"/>
-    <w:next w:val="BodyText"/>
-    <w:uiPriority w:val="9"/>
-    <w:unhideWhenUsed/>
-    <w:qFormat/>
-    <w:rsid w:val="00641073"/>
-    <w:pPr>
-      <w:keepNext/>
-      <w:keepLines/>
-      <w:spacing w:after="0" w:before="200"/>
-      <w:outlineLvl w:val="8"/>
-    </w:pPr>
-    <w:rPr>
-      <w:rFonts w:cstheme="majorBidi" w:eastAsiaTheme="majorEastAsia"/>
-      <w:color w:themeColor="accent1" w:val="4F81BD"/>
-    </w:rPr>
-  </w:style>
-  <w:style w:default="1" w:styleId="DefaultParagraphFont" w:type="character">
-    <w:name w:val="Default Paragraph Font"/>
-    <w:uiPriority w:val="1"/>
-    <w:semiHidden/>
-    <w:unhideWhenUsed/>
-  </w:style>
-  <w:style w:default="1" w:styleId="TableNormal" w:type="table">
-    <w:name w:val="Normal Table"/>
-    <w:uiPriority w:val="99"/>
-    <w:semiHidden/>
-    <w:unhideWhenUsed/>
-    <w:tblPr>
-      <w:tblInd w:type="dxa" w:w="0"/>
-      <w:tblCellMar>
-        <w:top w:type="dxa" w:w="0"/>
-        <w:left w:type="dxa" w:w="108"/>
-        <w:bottom w:type="dxa" w:w="0"/>
-        <w:right w:type="dxa" w:w="108"/>
-      </w:tblCellMar>
-    </w:tblPr>
-  </w:style>
-  <w:style w:default="1" w:styleId="NoList" w:type="numbering">
-    <w:name w:val="No List"/>
-    <w:uiPriority w:val="99"/>
-    <w:semiHidden/>
-    <w:unhideWhenUsed/>
   </w:style>
   <w:style w:styleId="BodyText" w:type="paragraph">
     <w:name w:val="Body Text"/>
     <w:basedOn w:val="Normal"/>
     <w:link w:val="BodyTextChar"/>
-    <w:qFormat/>
-    <w:rsid w:val="00641073"/>
     <w:pPr>
       <w:spacing w:after="180" w:before="180"/>
     </w:pPr>
+    <w:qFormat/>
   </w:style>
   <w:style w:customStyle="1" w:styleId="FirstParagraph" w:type="paragraph">
     <w:name w:val="First Paragraph"/>
     <w:basedOn w:val="BodyText"/>
     <w:next w:val="BodyText"/>
     <w:qFormat/>
-    <w:rsid w:val="00641073"/>
   </w:style>
   <w:style w:customStyle="1" w:styleId="Compact" w:type="paragraph">
     <w:name w:val="Compact"/>
@@ -2249,7 +1355,6 @@
     <w:basedOn w:val="Normal"/>
     <w:next w:val="BodyText"/>
     <w:qFormat/>
-    <w:rsid w:val="006D2303"/>
     <w:pPr>
       <w:keepNext/>
       <w:keepLines/>
@@ -2257,10 +1362,10 @@
       <w:jc w:val="center"/>
     </w:pPr>
     <w:rPr>
-      <w:rFonts w:cstheme="majorBidi" w:eastAsiaTheme="majorEastAsia"/>
+      <w:rFonts w:asciiTheme="majorHAnsi" w:cstheme="majorBidi" w:eastAsiaTheme="majorEastAsia" w:hAnsiTheme="majorHAnsi"/>
       <w:b/>
       <w:bCs/>
-      <w:color w:val="325B74"/>
+      <w:color w:themeColor="accent1" w:themeShade="B5" w:val="345A8A"/>
       <w:sz w:val="36"/>
       <w:szCs w:val="36"/>
     </w:rPr>
@@ -2270,12 +1375,13 @@
     <w:basedOn w:val="Title"/>
     <w:next w:val="BodyText"/>
     <w:qFormat/>
-    <w:rsid w:val="006D2303"/>
     <w:pPr>
-      <w:spacing w:before="240"/>
+      <w:keepNext/>
+      <w:keepLines/>
+      <w:spacing w:after="240" w:before="240"/>
+      <w:jc w:val="center"/>
     </w:pPr>
     <w:rPr>
-      <w:i/>
       <w:sz w:val="30"/>
       <w:szCs w:val="30"/>
     </w:rPr>
@@ -2284,28 +1390,39 @@
     <w:name w:val="Author"/>
     <w:next w:val="BodyText"/>
     <w:qFormat/>
-    <w:rsid w:val="00641073"/>
     <w:pPr>
       <w:keepNext/>
       <w:keepLines/>
       <w:jc w:val="center"/>
     </w:pPr>
-    <w:rPr>
-      <w:rFonts w:ascii="Atkinson Hyperlegible" w:hAnsi="Atkinson Hyperlegible"/>
-    </w:rPr>
   </w:style>
   <w:style w:styleId="Date" w:type="paragraph">
     <w:name w:val="Date"/>
     <w:next w:val="BodyText"/>
     <w:qFormat/>
-    <w:rsid w:val="00641073"/>
     <w:pPr>
       <w:keepNext/>
       <w:keepLines/>
       <w:jc w:val="center"/>
     </w:pPr>
-    <w:rPr>
-      <w:rFonts w:ascii="Atkinson Hyperlegible" w:hAnsi="Atkinson Hyperlegible"/>
+  </w:style>
+  <w:style w:customStyle="1" w:styleId="AbstractTitle" w:type="paragraph">
+    <w:name w:val="Abstract Title"/>
+    <w:basedOn w:val="Normal"/>
+    <w:next w:val="Abstract"/>
+    <w:qFormat/>
+    <w:pPr>
+      <w:keepNext/>
+      <w:keepLines/>
+      <w:jc w:val="center"/>
+      <w:spacing w:after="0" w:before="300"/>
+    </w:pPr>
+    <w:rPr>
+      <w:sz w:val="20"/>
+      <w:szCs w:val="20"/>
+      <w:b/>
+      <w:color w:val="345A8A"/>
+      &gt;
     </w:rPr>
   </w:style>
   <w:style w:customStyle="1" w:styleId="Abstract" w:type="paragraph">
@@ -2313,14 +1430,12 @@
     <w:basedOn w:val="Normal"/>
     <w:next w:val="BodyText"/>
     <w:qFormat/>
-    <w:rsid w:val="00641073"/>
     <w:pPr>
       <w:keepNext/>
       <w:keepLines/>
-      <w:spacing w:after="300" w:before="300"/>
+      <w:spacing w:after="300" w:before="100"/>
     </w:pPr>
     <w:rPr>
-      <w:rFonts w:cs="Times New Roman (Body CS)"/>
       <w:sz w:val="20"/>
       <w:szCs w:val="20"/>
     </w:rPr>
@@ -2328,11 +1443,198 @@
   <w:style w:styleId="Bibliography" w:type="paragraph">
     <w:name w:val="Bibliography"/>
     <w:basedOn w:val="Normal"/>
+    <w:next w:val="Bibliography"/>
     <w:qFormat/>
-    <w:rsid w:val="004C5413"/>
+    <w:pPr/>
+    <w:rPr/>
+  </w:style>
+  <w:style w:styleId="Heading1" w:type="paragraph">
+    <w:name w:val="Heading 1"/>
+    <w:basedOn w:val="Normal"/>
+    <w:next w:val="BodyText"/>
+    <w:uiPriority w:val="9"/>
+    <w:qFormat/>
     <w:pPr>
-      <w:ind w:hanging="510" w:left="510"/>
+      <w:keepNext/>
+      <w:keepLines/>
+      <w:spacing w:after="0" w:before="480"/>
+      <w:outlineLvl w:val="0"/>
     </w:pPr>
+    <w:rPr>
+      <w:rFonts w:asciiTheme="majorHAnsi" w:cstheme="majorBidi" w:eastAsiaTheme="majorEastAsia" w:hAnsiTheme="majorHAnsi"/>
+      <w:b/>
+      <w:bCs/>
+      <w:color w:themeColor="accent1" w:val="4F81BD"/>
+      <w:sz w:val="32"/>
+      <w:szCs w:val="32"/>
+    </w:rPr>
+  </w:style>
+  <w:style w:styleId="Heading2" w:type="paragraph">
+    <w:name w:val="Heading 2"/>
+    <w:basedOn w:val="Normal"/>
+    <w:next w:val="BodyText"/>
+    <w:uiPriority w:val="9"/>
+    <w:unhideWhenUsed/>
+    <w:qFormat/>
+    <w:pPr>
+      <w:keepNext/>
+      <w:keepLines/>
+      <w:spacing w:after="0" w:before="200"/>
+      <w:outlineLvl w:val="1"/>
+    </w:pPr>
+    <w:rPr>
+      <w:rFonts w:asciiTheme="majorHAnsi" w:cstheme="majorBidi" w:eastAsiaTheme="majorEastAsia" w:hAnsiTheme="majorHAnsi"/>
+      <w:b/>
+      <w:bCs/>
+      <w:color w:themeColor="accent1" w:val="4F81BD"/>
+      <w:sz w:val="28"/>
+      <w:szCs w:val="28"/>
+    </w:rPr>
+  </w:style>
+  <w:style w:styleId="Heading3" w:type="paragraph">
+    <w:name w:val="Heading 3"/>
+    <w:basedOn w:val="Normal"/>
+    <w:next w:val="BodyText"/>
+    <w:uiPriority w:val="9"/>
+    <w:unhideWhenUsed/>
+    <w:qFormat/>
+    <w:pPr>
+      <w:keepNext/>
+      <w:keepLines/>
+      <w:spacing w:after="0" w:before="200"/>
+      <w:outlineLvl w:val="2"/>
+    </w:pPr>
+    <w:rPr>
+      <w:rFonts w:asciiTheme="majorHAnsi" w:cstheme="majorBidi" w:eastAsiaTheme="majorEastAsia" w:hAnsiTheme="majorHAnsi"/>
+      <w:b/>
+      <w:bCs/>
+      <w:color w:themeColor="accent1" w:val="4F81BD"/>
+      <w:sz w:val="24"/>
+      <w:szCs w:val="24"/>
+    </w:rPr>
+  </w:style>
+  <w:style w:styleId="Heading4" w:type="paragraph">
+    <w:name w:val="Heading 4"/>
+    <w:basedOn w:val="Normal"/>
+    <w:next w:val="BodyText"/>
+    <w:uiPriority w:val="9"/>
+    <w:unhideWhenUsed/>
+    <w:qFormat/>
+    <w:pPr>
+      <w:keepNext/>
+      <w:keepLines/>
+      <w:spacing w:after="0" w:before="200"/>
+      <w:outlineLvl w:val="3"/>
+    </w:pPr>
+    <w:rPr>
+      <w:rFonts w:asciiTheme="majorHAnsi" w:cstheme="majorBidi" w:eastAsiaTheme="majorEastAsia" w:hAnsiTheme="majorHAnsi"/>
+      <w:i/>
+      <w:bCs/>
+      <w:color w:themeColor="accent1" w:val="4F81BD"/>
+      <w:sz w:val="24"/>
+      <w:szCs w:val="24"/>
+    </w:rPr>
+  </w:style>
+  <w:style w:styleId="Heading5" w:type="paragraph">
+    <w:name w:val="Heading 5"/>
+    <w:basedOn w:val="Normal"/>
+    <w:next w:val="BodyText"/>
+    <w:uiPriority w:val="9"/>
+    <w:unhideWhenUsed/>
+    <w:qFormat/>
+    <w:pPr>
+      <w:keepNext/>
+      <w:keepLines/>
+      <w:spacing w:after="0" w:before="200"/>
+      <w:outlineLvl w:val="4"/>
+    </w:pPr>
+    <w:rPr>
+      <w:rFonts w:asciiTheme="majorHAnsi" w:cstheme="majorBidi" w:eastAsiaTheme="majorEastAsia" w:hAnsiTheme="majorHAnsi"/>
+      <w:iCs/>
+      <w:color w:themeColor="accent1" w:val="4F81BD"/>
+      <w:sz w:val="24"/>
+      <w:szCs w:val="24"/>
+    </w:rPr>
+  </w:style>
+  <w:style w:styleId="Heading6" w:type="paragraph">
+    <w:name w:val="Heading 6"/>
+    <w:basedOn w:val="Normal"/>
+    <w:next w:val="BodyText"/>
+    <w:uiPriority w:val="9"/>
+    <w:unhideWhenUsed/>
+    <w:qFormat/>
+    <w:pPr>
+      <w:keepNext/>
+      <w:keepLines/>
+      <w:spacing w:after="0" w:before="200"/>
+      <w:outlineLvl w:val="5"/>
+    </w:pPr>
+    <w:rPr>
+      <w:rFonts w:asciiTheme="majorHAnsi" w:cstheme="majorBidi" w:eastAsiaTheme="majorEastAsia" w:hAnsiTheme="majorHAnsi"/>
+      <w:color w:themeColor="accent1" w:val="4F81BD"/>
+      <w:sz w:val="24"/>
+      <w:szCs w:val="24"/>
+    </w:rPr>
+  </w:style>
+  <w:style w:styleId="Heading7" w:type="paragraph">
+    <w:name w:val="Heading 7"/>
+    <w:basedOn w:val="Normal"/>
+    <w:next w:val="BodyText"/>
+    <w:uiPriority w:val="9"/>
+    <w:unhideWhenUsed/>
+    <w:qFormat/>
+    <w:pPr>
+      <w:keepNext/>
+      <w:keepLines/>
+      <w:spacing w:after="0" w:before="200"/>
+      <w:outlineLvl w:val="6"/>
+    </w:pPr>
+    <w:rPr>
+      <w:rFonts w:asciiTheme="majorHAnsi" w:cstheme="majorBidi" w:eastAsiaTheme="majorEastAsia" w:hAnsiTheme="majorHAnsi"/>
+      <w:color w:themeColor="accent1" w:val="4F81BD"/>
+      <w:sz w:val="24"/>
+      <w:szCs w:val="24"/>
+    </w:rPr>
+  </w:style>
+  <w:style w:styleId="Heading8" w:type="paragraph">
+    <w:name w:val="Heading 8"/>
+    <w:basedOn w:val="Normal"/>
+    <w:next w:val="BodyText"/>
+    <w:uiPriority w:val="9"/>
+    <w:unhideWhenUsed/>
+    <w:qFormat/>
+    <w:pPr>
+      <w:keepNext/>
+      <w:keepLines/>
+      <w:spacing w:after="0" w:before="200"/>
+      <w:outlineLvl w:val="7"/>
+    </w:pPr>
+    <w:rPr>
+      <w:rFonts w:asciiTheme="majorHAnsi" w:cstheme="majorBidi" w:eastAsiaTheme="majorEastAsia" w:hAnsiTheme="majorHAnsi"/>
+      <w:color w:themeColor="accent1" w:val="4F81BD"/>
+      <w:sz w:val="24"/>
+      <w:szCs w:val="24"/>
+    </w:rPr>
+  </w:style>
+  <w:style w:styleId="Heading9" w:type="paragraph">
+    <w:name w:val="Heading 9"/>
+    <w:basedOn w:val="Normal"/>
+    <w:next w:val="BodyText"/>
+    <w:uiPriority w:val="9"/>
+    <w:unhideWhenUsed/>
+    <w:qFormat/>
+    <w:pPr>
+      <w:keepNext/>
+      <w:keepLines/>
+      <w:spacing w:after="0" w:before="200"/>
+      <w:outlineLvl w:val="8"/>
+    </w:pPr>
+    <w:rPr>
+      <w:rFonts w:asciiTheme="majorHAnsi" w:cstheme="majorBidi" w:eastAsiaTheme="majorEastAsia" w:hAnsiTheme="majorHAnsi"/>
+      <w:color w:themeColor="accent1" w:val="4F81BD"/>
+      <w:sz w:val="24"/>
+      <w:szCs w:val="24"/>
+    </w:rPr>
   </w:style>
   <w:style w:styleId="BlockText" w:type="paragraph">
     <w:name w:val="Block Text"/>
@@ -2343,19 +1645,25 @@
     <w:qFormat/>
     <w:pPr>
       <w:spacing w:after="100" w:before="100"/>
-      <w:ind w:left="480" w:right="480"/>
+      <w:ind w:firstLine="0" w:left="480" w:right="480"/>
     </w:pPr>
   </w:style>
   <w:style w:styleId="FootnoteText" w:type="paragraph">
-    <w:name w:val="footnote text"/>
+    <w:name w:val="Footnote Text"/>
     <w:basedOn w:val="Normal"/>
+    <w:next w:val="FootnoteText"/>
     <w:uiPriority w:val="9"/>
     <w:unhideWhenUsed/>
     <w:qFormat/>
-    <w:rsid w:val="00E343F9"/>
-  </w:style>
-  <w:style w:customStyle="1" w:styleId="Table" w:type="table">
+  </w:style>
+  <w:style w:default="1" w:styleId="DefaultParagraphFont" w:type="character">
+    <w:name w:val="Default Paragraph Font"/>
+    <w:semiHidden/>
+    <w:unhideWhenUsed/>
+  </w:style>
+  <w:style w:default="1" w:styleId="Table" w:type="table">
     <w:name w:val="Table"/>
+    <w:basedOn w:val="TableNormal"/>
     <w:semiHidden/>
     <w:unhideWhenUsed/>
     <w:qFormat/>
@@ -2371,15 +1679,16 @@
     <w:tblStylePr w:type="firstRow">
       <w:tblPr>
         <w:jc w:val="left"/>
+        <w:tblInd w:type="dxa" w:w="0"/>
       </w:tblPr>
       <w:trPr>
         <w:jc w:val="left"/>
       </w:trPr>
       <w:tcPr>
+        <w:vAlign w:val="bottom"/>
         <w:tcBorders>
-          <w:bottom w:color="auto" w:space="0" w:sz="0" w:val="single"/>
+          <w:bottom w:val="single"/>
         </w:tcBorders>
-        <w:vAlign w:val="bottom"/>
       </w:tcPr>
     </w:tblStylePr>
   </w:style>
@@ -2387,7 +1696,6 @@
     <w:name w:val="Definition Term"/>
     <w:basedOn w:val="Normal"/>
     <w:next w:val="Definition"/>
-    <w:rsid w:val="00E343F9"/>
     <w:pPr>
       <w:keepNext/>
       <w:keepLines/>
@@ -2400,14 +1708,13 @@
   <w:style w:customStyle="1" w:styleId="Definition" w:type="paragraph">
     <w:name w:val="Definition"/>
     <w:basedOn w:val="Normal"/>
-    <w:rsid w:val="00E343F9"/>
   </w:style>
   <w:style w:styleId="Caption" w:type="paragraph">
-    <w:name w:val="caption"/>
+    <w:name w:val="Caption"/>
     <w:basedOn w:val="Normal"/>
-    <w:link w:val="CaptionChar"/>
+    <w:link w:val="BodyTextChar"/>
     <w:pPr>
-      <w:spacing w:after="120"/>
+      <w:spacing w:after="120" w:before="0"/>
     </w:pPr>
     <w:rPr>
       <w:i/>
@@ -2416,7 +1723,6 @@
   <w:style w:customStyle="1" w:styleId="TableCaption" w:type="paragraph">
     <w:name w:val="Table Caption"/>
     <w:basedOn w:val="Caption"/>
-    <w:rsid w:val="00E343F9"/>
     <w:pPr>
       <w:keepNext/>
     </w:pPr>
@@ -2424,7 +1730,6 @@
   <w:style w:customStyle="1" w:styleId="ImageCaption" w:type="paragraph">
     <w:name w:val="Image Caption"/>
     <w:basedOn w:val="Caption"/>
-    <w:rsid w:val="00E343F9"/>
   </w:style>
   <w:style w:customStyle="1" w:styleId="Figure" w:type="paragraph">
     <w:name w:val="Figure"/>
@@ -2437,14 +1742,14 @@
       <w:keepNext/>
     </w:pPr>
   </w:style>
-  <w:style w:customStyle="1" w:styleId="CaptionChar" w:type="character">
-    <w:name w:val="Caption Char"/>
+  <w:style w:customStyle="1" w:styleId="BodyTextChar" w:type="character">
+    <w:name w:val="Body Text Char"/>
     <w:basedOn w:val="DefaultParagraphFont"/>
-    <w:link w:val="Caption"/>
+    <w:link w:val="BodyText"/>
   </w:style>
   <w:style w:customStyle="1" w:styleId="VerbatimChar" w:type="character">
     <w:name w:val="Verbatim Char"/>
-    <w:basedOn w:val="CaptionChar"/>
+    <w:basedOn w:val="BodyTextChar"/>
     <w:rPr>
       <w:rFonts w:ascii="Consolas" w:hAnsi="Consolas"/>
       <w:sz w:val="22"/>
@@ -2452,23 +1757,20 @@
   </w:style>
   <w:style w:customStyle="1" w:styleId="SectionNumber" w:type="character">
     <w:name w:val="Section Number"/>
-    <w:basedOn w:val="CaptionChar"/>
+    <w:basedOn w:val="BodyTextChar"/>
   </w:style>
   <w:style w:styleId="FootnoteReference" w:type="character">
-    <w:name w:val="footnote reference"/>
-    <w:basedOn w:val="CaptionChar"/>
-    <w:rsid w:val="00E343F9"/>
+    <w:name w:val="Footnote Reference"/>
+    <w:basedOn w:val="BodyTextChar"/>
     <w:rPr>
       <w:vertAlign w:val="superscript"/>
     </w:rPr>
   </w:style>
   <w:style w:styleId="Hyperlink" w:type="character">
     <w:name w:val="Hyperlink"/>
-    <w:basedOn w:val="CaptionChar"/>
-    <w:rsid w:val="00E343F9"/>
-    <w:rPr>
-      <w:rFonts w:ascii="Atkinson Hyperlegible" w:hAnsi="Atkinson Hyperlegible"/>
-      <w:color w:val="0070C0"/>
+    <w:basedOn w:val="BodyTextChar"/>
+    <w:rPr>
+      <w:color w:themeColor="accent1" w:val="4F81BD"/>
     </w:rPr>
   </w:style>
   <w:style w:styleId="TOCHeading" w:type="paragraph">
@@ -2483,47 +1785,11 @@
       <w:outlineLvl w:val="9"/>
     </w:pPr>
     <w:rPr>
-      <w:rFonts w:asciiTheme="majorHAnsi" w:hAnsiTheme="majorHAnsi"/>
+      <w:rFonts w:asciiTheme="majorHAnsi" w:cstheme="majorBidi" w:eastAsiaTheme="majorEastAsia" w:hAnsiTheme="majorHAnsi"/>
       <w:b w:val="0"/>
       <w:bCs w:val="0"/>
       <w:color w:themeColor="accent1" w:themeShade="BF" w:val="365F91"/>
     </w:rPr>
-  </w:style>
-  <w:style w:styleId="FollowedHyperlink" w:type="character">
-    <w:name w:val="FollowedHyperlink"/>
-    <w:basedOn w:val="DefaultParagraphFont"/>
-    <w:semiHidden/>
-    <w:unhideWhenUsed/>
-    <w:rsid w:val="00641073"/>
-    <w:rPr>
-      <w:color w:themeColor="followedHyperlink" w:val="800080"/>
-      <w:u w:val="single"/>
-    </w:rPr>
-  </w:style>
-  <w:style w:customStyle="1" w:styleId="BodyTextChar" w:type="character">
-    <w:name w:val="Body Text Char"/>
-    <w:basedOn w:val="DefaultParagraphFont"/>
-    <w:link w:val="BodyText"/>
-    <w:rsid w:val="00641073"/>
-    <w:rPr>
-      <w:rFonts w:ascii="Atkinson Hyperlegible" w:hAnsi="Atkinson Hyperlegible"/>
-    </w:rPr>
-  </w:style>
-  <w:style w:styleId="NoteHeading" w:type="paragraph">
-    <w:name w:val="Note Heading"/>
-    <w:basedOn w:val="Normal"/>
-    <w:next w:val="Normal"/>
-    <w:link w:val="NoteHeadingChar"/>
-    <w:rsid w:val="00CF50C1"/>
-    <w:pPr>
-      <w:spacing w:after="0"/>
-    </w:pPr>
-  </w:style>
-  <w:style w:customStyle="1" w:styleId="NoteHeadingChar" w:type="character">
-    <w:name w:val="Note Heading Char"/>
-    <w:basedOn w:val="DefaultParagraphFont"/>
-    <w:link w:val="NoteHeading"/>
-    <w:rsid w:val="00CF50C1"/>
   </w:style>
   <w:style w:type="paragraph" w:customStyle="1" w:styleId="SourceCode">
     <w:name w:val="Source Code"/>

</xml_diff>